<commit_message>
Python: Lab 11; Latex: new
</commit_message>
<xml_diff>
--- a/Course_2/Semester_1/Life_Safety/Practice_Work_3(Shrol).docx
+++ b/Course_2/Semester_1/Life_Safety/Practice_Work_3(Shrol).docx
@@ -13,8 +13,6 @@
           <w:lang w:eastAsia="uk-UA"/>
         </w:rPr>
       </w:pPr>
-      <w:bookmarkStart w:id="0" w:name="_GoBack"/>
-      <w:bookmarkEnd w:id="0"/>
       <w:r>
         <w:rPr>
           <w:rFonts w:ascii="Arial" w:eastAsia="Times New Roman" w:hAnsi="Arial" w:cs="Arial"/>
@@ -146,7 +144,7 @@
           <w:rFonts w:eastAsia="Times New Roman" w:cs="Times New Roman"/>
           <w:sz w:val="24"/>
           <w:szCs w:val="24"/>
-          <w:lang w:eastAsia="uk-UA"/>
+          <w:lang w:val="en-US" w:eastAsia="uk-UA"/>
         </w:rPr>
       </w:pPr>
       <w:r>
@@ -157,7 +155,17 @@
           <w:szCs w:val="32"/>
           <w:lang w:eastAsia="uk-UA"/>
         </w:rPr>
-        <w:t>Практична робота №3</w:t>
+        <w:t>Практична робота №</w:t>
+      </w:r>
+      <w:r>
+        <w:rPr>
+          <w:rFonts w:ascii="Arial" w:eastAsia="Times New Roman" w:hAnsi="Arial" w:cs="Arial"/>
+          <w:color w:val="000000"/>
+          <w:sz w:val="32"/>
+          <w:szCs w:val="32"/>
+          <w:lang w:val="en-US" w:eastAsia="uk-UA"/>
+        </w:rPr>
+        <w:t>3</w:t>
       </w:r>
     </w:p>
     <w:p>
@@ -177,7 +185,15 @@
           <w:szCs w:val="28"/>
           <w:lang w:eastAsia="uk-UA"/>
         </w:rPr>
-        <w:t>Варіант 1</w:t>
+        <w:t xml:space="preserve">Варіант </w:t>
+      </w:r>
+      <w:r>
+        <w:rPr>
+          <w:rFonts w:ascii="Arial" w:eastAsia="Times New Roman" w:hAnsi="Arial" w:cs="Arial"/>
+          <w:szCs w:val="28"/>
+          <w:lang w:val="en-US" w:eastAsia="uk-UA"/>
+        </w:rPr>
+        <w:t>2</w:t>
       </w:r>
       <w:r>
         <w:rPr>
@@ -565,58 +581,51 @@
       <w:r>
         <w:rPr>
           <w:rFonts w:eastAsia="Times New Roman" w:cs="Times New Roman"/>
-          <w:szCs w:val="28"/>
-          <w:lang w:eastAsia="uk-UA"/>
-        </w:rPr>
-        <w:t xml:space="preserve">  </w:t>
-      </w:r>
-      <w:r>
-        <w:rPr>
-          <w:rFonts w:eastAsia="Times New Roman" w:cs="Times New Roman"/>
-          <w:szCs w:val="28"/>
-          <w:lang w:eastAsia="uk-UA"/>
-        </w:rPr>
-        <w:tab/>
-      </w:r>
-      <w:r>
-        <w:rPr>
-          <w:rFonts w:eastAsia="Times New Roman" w:cs="Times New Roman"/>
           <w:b/>
           <w:bCs/>
           <w:szCs w:val="28"/>
           <w:lang w:eastAsia="uk-UA"/>
         </w:rPr>
-        <w:t>Поведінка пасажира маршрутки</w:t>
-      </w:r>
-      <w:r>
-        <w:rPr>
-          <w:rFonts w:eastAsia="Times New Roman" w:cs="Times New Roman"/>
-          <w:szCs w:val="28"/>
-          <w:lang w:eastAsia="uk-UA"/>
-        </w:rPr>
-        <w:t xml:space="preserve"> грає важливу роль у забезпеченні безпеки для всіх осіб, які подорожують. </w:t>
-      </w:r>
-      <w:r>
-        <w:rPr>
-          <w:rFonts w:eastAsia="Times New Roman" w:cs="Times New Roman"/>
-          <w:szCs w:val="28"/>
-          <w:lang w:eastAsia="uk-UA"/>
-        </w:rPr>
-        <w:t>З</w:t>
-      </w:r>
-      <w:r>
-        <w:rPr>
-          <w:rFonts w:eastAsia="Times New Roman" w:cs="Times New Roman"/>
-          <w:szCs w:val="28"/>
-          <w:lang w:eastAsia="uk-UA"/>
-        </w:rPr>
-        <w:t>агальні правила поведінки пасажира маршрутки з точки зору безпеки:</w:t>
-      </w:r>
-    </w:p>
-    <w:p>
-      <w:pPr>
-        <w:spacing w:after="0"/>
-        <w:ind w:firstLine="720"/>
+        <w:tab/>
+      </w:r>
+      <w:r>
+        <w:rPr>
+          <w:rFonts w:eastAsia="Times New Roman" w:cs="Times New Roman"/>
+          <w:b/>
+          <w:bCs/>
+          <w:szCs w:val="28"/>
+          <w:lang w:eastAsia="uk-UA"/>
+        </w:rPr>
+        <w:t>Психологія натовпу</w:t>
+      </w:r>
+      <w:r>
+        <w:rPr>
+          <w:rFonts w:eastAsia="Times New Roman" w:cs="Times New Roman"/>
+          <w:szCs w:val="28"/>
+          <w:lang w:eastAsia="uk-UA"/>
+        </w:rPr>
+        <w:t xml:space="preserve"> - це галузь психології, що вивчає поведінку та емоційний стан людей у великих групах або натовпах. Натовп може бути будь-якою великою кількістю людей, які знаходяться разом у певному місці та часі.</w:t>
+      </w:r>
+      <w:r>
+        <w:rPr>
+          <w:rFonts w:eastAsia="Times New Roman" w:cs="Times New Roman"/>
+          <w:szCs w:val="28"/>
+          <w:lang w:eastAsia="uk-UA"/>
+        </w:rPr>
+        <w:t xml:space="preserve"> </w:t>
+      </w:r>
+      <w:r>
+        <w:rPr>
+          <w:rFonts w:eastAsia="Times New Roman" w:cs="Times New Roman"/>
+          <w:szCs w:val="28"/>
+          <w:lang w:eastAsia="uk-UA"/>
+        </w:rPr>
+        <w:t>Ось деякі ключові аспекти психології натовпу:</w:t>
+      </w:r>
+    </w:p>
+    <w:p>
+      <w:pPr>
+        <w:spacing w:after="0"/>
         <w:jc w:val="both"/>
         <w:rPr>
           <w:rFonts w:eastAsia="Times New Roman" w:cs="Times New Roman"/>
@@ -630,10 +639,10 @@
         <w:pStyle w:val="a3"/>
         <w:numPr>
           <w:ilvl w:val="0"/>
-          <w:numId w:val="3"/>
+          <w:numId w:val="5"/>
         </w:numPr>
         <w:spacing w:after="0"/>
-        <w:ind w:left="1134" w:hanging="403"/>
+        <w:ind w:left="1134" w:hanging="425"/>
         <w:jc w:val="both"/>
         <w:rPr>
           <w:rFonts w:eastAsia="Times New Roman" w:cs="Times New Roman"/>
@@ -649,15 +658,51 @@
           <w:szCs w:val="28"/>
           <w:lang w:eastAsia="uk-UA"/>
         </w:rPr>
-        <w:t>Сідайте тільки в позначених місцях:</w:t>
-      </w:r>
-      <w:r>
-        <w:rPr>
-          <w:rFonts w:eastAsia="Times New Roman" w:cs="Times New Roman"/>
-          <w:szCs w:val="28"/>
-          <w:lang w:eastAsia="uk-UA"/>
-        </w:rPr>
-        <w:t xml:space="preserve"> Спробуйте займати місце лише там, де це дозволено. Не сідайте на сходинках, підлозі чи в інших недозволених місцях.</w:t>
+        <w:t>Соціальна ідентичність і анонімність:</w:t>
+      </w:r>
+      <w:r>
+        <w:rPr>
+          <w:rFonts w:eastAsia="Times New Roman" w:cs="Times New Roman"/>
+          <w:szCs w:val="28"/>
+          <w:lang w:eastAsia="uk-UA"/>
+        </w:rPr>
+        <w:t xml:space="preserve"> У натовпі індивіди часто відчувають відсутність індивідуальності та анонімність, що може сприяти зміні їхньої поведінки або </w:t>
+      </w:r>
+      <w:proofErr w:type="spellStart"/>
+      <w:r>
+        <w:rPr>
+          <w:rFonts w:eastAsia="Times New Roman" w:cs="Times New Roman"/>
+          <w:szCs w:val="28"/>
+          <w:lang w:eastAsia="uk-UA"/>
+        </w:rPr>
+        <w:t>відчуттів</w:t>
+      </w:r>
+      <w:proofErr w:type="spellEnd"/>
+      <w:r>
+        <w:rPr>
+          <w:rFonts w:eastAsia="Times New Roman" w:cs="Times New Roman"/>
+          <w:szCs w:val="28"/>
+          <w:lang w:eastAsia="uk-UA"/>
+        </w:rPr>
+        <w:t xml:space="preserve">. Це може призвести до виникнення явищ, таких як "масова </w:t>
+      </w:r>
+      <w:proofErr w:type="spellStart"/>
+      <w:r>
+        <w:rPr>
+          <w:rFonts w:eastAsia="Times New Roman" w:cs="Times New Roman"/>
+          <w:szCs w:val="28"/>
+          <w:lang w:eastAsia="uk-UA"/>
+        </w:rPr>
+        <w:t>гістерія</w:t>
+      </w:r>
+      <w:proofErr w:type="spellEnd"/>
+      <w:r>
+        <w:rPr>
+          <w:rFonts w:eastAsia="Times New Roman" w:cs="Times New Roman"/>
+          <w:szCs w:val="28"/>
+          <w:lang w:eastAsia="uk-UA"/>
+        </w:rPr>
+        <w:t>" або "ефект стадіону".</w:t>
       </w:r>
     </w:p>
     <w:p>
@@ -665,18 +710,17 @@
         <w:pStyle w:val="a3"/>
         <w:numPr>
           <w:ilvl w:val="0"/>
-          <w:numId w:val="3"/>
+          <w:numId w:val="5"/>
         </w:numPr>
         <w:spacing w:after="0"/>
-        <w:ind w:left="1134" w:hanging="403"/>
-        <w:jc w:val="both"/>
-        <w:rPr>
-          <w:rFonts w:eastAsia="Times New Roman" w:cs="Times New Roman"/>
-          <w:szCs w:val="28"/>
-          <w:lang w:eastAsia="uk-UA"/>
-        </w:rPr>
-      </w:pPr>
-      <w:proofErr w:type="spellStart"/>
+        <w:ind w:left="1134" w:hanging="425"/>
+        <w:jc w:val="both"/>
+        <w:rPr>
+          <w:rFonts w:eastAsia="Times New Roman" w:cs="Times New Roman"/>
+          <w:szCs w:val="28"/>
+          <w:lang w:eastAsia="uk-UA"/>
+        </w:rPr>
+      </w:pPr>
       <w:r>
         <w:rPr>
           <w:rFonts w:eastAsia="Times New Roman" w:cs="Times New Roman"/>
@@ -685,26 +729,15 @@
           <w:szCs w:val="28"/>
           <w:lang w:eastAsia="uk-UA"/>
         </w:rPr>
-        <w:t>Зафіксуйтеся</w:t>
-      </w:r>
-      <w:proofErr w:type="spellEnd"/>
-      <w:r>
-        <w:rPr>
-          <w:rFonts w:eastAsia="Times New Roman" w:cs="Times New Roman"/>
-          <w:b/>
-          <w:bCs/>
-          <w:szCs w:val="28"/>
-          <w:lang w:eastAsia="uk-UA"/>
-        </w:rPr>
-        <w:t>:</w:t>
-      </w:r>
-      <w:r>
-        <w:rPr>
-          <w:rFonts w:eastAsia="Times New Roman" w:cs="Times New Roman"/>
-          <w:szCs w:val="28"/>
-          <w:lang w:eastAsia="uk-UA"/>
-        </w:rPr>
-        <w:t xml:space="preserve"> Після того як ви знайшли місце, обов'язково закріпіться за поручнями, якщо вони є, або за ручками сидінь, щоб уникнути падіння при гострому гальмуванні або поворотах.</w:t>
+        <w:t>Лідерство в натовпі:</w:t>
+      </w:r>
+      <w:r>
+        <w:rPr>
+          <w:rFonts w:eastAsia="Times New Roman" w:cs="Times New Roman"/>
+          <w:szCs w:val="28"/>
+          <w:lang w:eastAsia="uk-UA"/>
+        </w:rPr>
+        <w:t xml:space="preserve"> В натовпі може виникати феномен лідерства, де певні особи або ідеї можуть здійснювати вплив на інших, призводячи до зміни настроїв і дій в групі.</w:t>
       </w:r>
     </w:p>
     <w:p>
@@ -712,10 +745,10 @@
         <w:pStyle w:val="a3"/>
         <w:numPr>
           <w:ilvl w:val="0"/>
-          <w:numId w:val="3"/>
+          <w:numId w:val="5"/>
         </w:numPr>
         <w:spacing w:after="0"/>
-        <w:ind w:left="1134" w:hanging="403"/>
+        <w:ind w:left="1134" w:hanging="425"/>
         <w:jc w:val="both"/>
         <w:rPr>
           <w:rFonts w:eastAsia="Times New Roman" w:cs="Times New Roman"/>
@@ -731,15 +764,15 @@
           <w:szCs w:val="28"/>
           <w:lang w:eastAsia="uk-UA"/>
         </w:rPr>
-        <w:t>Двері:</w:t>
-      </w:r>
-      <w:r>
-        <w:rPr>
-          <w:rFonts w:eastAsia="Times New Roman" w:cs="Times New Roman"/>
-          <w:szCs w:val="28"/>
-          <w:lang w:eastAsia="uk-UA"/>
-        </w:rPr>
-        <w:t xml:space="preserve"> Дотримуйтесь відстані від дверей і не блокуйте їх, щоб інші пасажири могли виходити та заходити в автобус без перешкод.</w:t>
+        <w:t>Поведінка та емоції:</w:t>
+      </w:r>
+      <w:r>
+        <w:rPr>
+          <w:rFonts w:eastAsia="Times New Roman" w:cs="Times New Roman"/>
+          <w:szCs w:val="28"/>
+          <w:lang w:eastAsia="uk-UA"/>
+        </w:rPr>
+        <w:t xml:space="preserve"> Натовпи можуть мати власну динаміку та емоційний стан, який відрізняється від індивідуальної поведінки. Це може призводити до появи агресивності, емоційних реакцій або навіть екстремальної поведінки.</w:t>
       </w:r>
     </w:p>
     <w:p>
@@ -747,10 +780,10 @@
         <w:pStyle w:val="a3"/>
         <w:numPr>
           <w:ilvl w:val="0"/>
-          <w:numId w:val="3"/>
+          <w:numId w:val="5"/>
         </w:numPr>
         <w:spacing w:after="0"/>
-        <w:ind w:left="1134" w:hanging="403"/>
+        <w:ind w:left="1134" w:hanging="425"/>
         <w:jc w:val="both"/>
         <w:rPr>
           <w:rFonts w:eastAsia="Times New Roman" w:cs="Times New Roman"/>
@@ -766,33 +799,35 @@
           <w:szCs w:val="28"/>
           <w:lang w:eastAsia="uk-UA"/>
         </w:rPr>
-        <w:t>Вимкніть мобільні пристрої:</w:t>
-      </w:r>
-      <w:r>
-        <w:rPr>
-          <w:rFonts w:eastAsia="Times New Roman" w:cs="Times New Roman"/>
-          <w:szCs w:val="28"/>
-          <w:lang w:eastAsia="uk-UA"/>
-        </w:rPr>
-        <w:t xml:space="preserve"> Під час поїздки відключіть мобільні телефони, планшети та інші пристрої або використовуйте їх у режимі "без звуку". Це допомагає зберегти спокій та уникнути </w:t>
-      </w:r>
-      <w:proofErr w:type="spellStart"/>
-      <w:r>
-        <w:rPr>
-          <w:rFonts w:eastAsia="Times New Roman" w:cs="Times New Roman"/>
-          <w:szCs w:val="28"/>
-          <w:lang w:eastAsia="uk-UA"/>
-        </w:rPr>
-        <w:t>відволікань</w:t>
-      </w:r>
-      <w:proofErr w:type="spellEnd"/>
-      <w:r>
-        <w:rPr>
-          <w:rFonts w:eastAsia="Times New Roman" w:cs="Times New Roman"/>
-          <w:szCs w:val="28"/>
-          <w:lang w:eastAsia="uk-UA"/>
-        </w:rPr>
-        <w:t xml:space="preserve"> від водія.</w:t>
+        <w:t xml:space="preserve">Психологія </w:t>
+      </w:r>
+      <w:r>
+        <w:rPr>
+          <w:rFonts w:eastAsia="Times New Roman" w:cs="Times New Roman"/>
+          <w:b/>
+          <w:bCs/>
+          <w:szCs w:val="28"/>
+          <w:lang w:eastAsia="uk-UA"/>
+        </w:rPr>
+        <w:t>натовпу</w:t>
+      </w:r>
+      <w:r>
+        <w:rPr>
+          <w:rFonts w:eastAsia="Times New Roman" w:cs="Times New Roman"/>
+          <w:b/>
+          <w:bCs/>
+          <w:szCs w:val="28"/>
+          <w:lang w:eastAsia="uk-UA"/>
+        </w:rPr>
+        <w:t xml:space="preserve"> в екстремальних ситуаціях:</w:t>
+      </w:r>
+      <w:r>
+        <w:rPr>
+          <w:rFonts w:eastAsia="Times New Roman" w:cs="Times New Roman"/>
+          <w:szCs w:val="28"/>
+          <w:lang w:eastAsia="uk-UA"/>
+        </w:rPr>
+        <w:t xml:space="preserve"> Натовп може реагувати по-різному в екстремальних ситуаціях, таких як катастрофи, масові заходи або загострення конфліктів. Іноді це може призводити до хаотичної поведінки або навіть масової паніки.</w:t>
       </w:r>
     </w:p>
     <w:p>
@@ -800,10 +835,10 @@
         <w:pStyle w:val="a3"/>
         <w:numPr>
           <w:ilvl w:val="0"/>
-          <w:numId w:val="3"/>
+          <w:numId w:val="5"/>
         </w:numPr>
         <w:spacing w:after="0"/>
-        <w:ind w:left="1134" w:hanging="403"/>
+        <w:ind w:left="1134" w:hanging="425"/>
         <w:jc w:val="both"/>
         <w:rPr>
           <w:rFonts w:eastAsia="Times New Roman" w:cs="Times New Roman"/>
@@ -819,26 +854,286 @@
           <w:szCs w:val="28"/>
           <w:lang w:eastAsia="uk-UA"/>
         </w:rPr>
-        <w:t>Гучні розмови:</w:t>
-      </w:r>
-      <w:r>
-        <w:rPr>
-          <w:rFonts w:eastAsia="Times New Roman" w:cs="Times New Roman"/>
-          <w:szCs w:val="28"/>
-          <w:lang w:eastAsia="uk-UA"/>
-        </w:rPr>
-        <w:t xml:space="preserve"> Утримуйтесь від гучних розмов або гучної музики, щоб не заважати іншим пасажирам і водію.</w:t>
-      </w:r>
+        <w:t>Співробітництво та спілкування:</w:t>
+      </w:r>
+      <w:r>
+        <w:rPr>
+          <w:rFonts w:eastAsia="Times New Roman" w:cs="Times New Roman"/>
+          <w:szCs w:val="28"/>
+          <w:lang w:eastAsia="uk-UA"/>
+        </w:rPr>
+        <w:t xml:space="preserve"> Водночас, натовп може також виявляти спроможність до співробітництва та колективних дій, що виявляється у спільних цілях, масових заходах або спільних цінностях.</w:t>
+      </w:r>
+    </w:p>
+    <w:p>
+      <w:pPr>
+        <w:spacing w:after="0"/>
+        <w:jc w:val="both"/>
+        <w:rPr>
+          <w:rFonts w:eastAsia="Times New Roman" w:cs="Times New Roman"/>
+          <w:szCs w:val="28"/>
+          <w:lang w:eastAsia="uk-UA"/>
+        </w:rPr>
+      </w:pPr>
+    </w:p>
+    <w:p>
+      <w:pPr>
+        <w:spacing w:after="0"/>
+        <w:jc w:val="both"/>
+        <w:rPr>
+          <w:rFonts w:eastAsia="Times New Roman" w:cs="Times New Roman"/>
+          <w:szCs w:val="28"/>
+          <w:lang w:eastAsia="uk-UA"/>
+        </w:rPr>
+      </w:pPr>
+      <w:r>
+        <w:rPr>
+          <w:rFonts w:eastAsia="Times New Roman" w:cs="Times New Roman"/>
+          <w:szCs w:val="28"/>
+          <w:lang w:eastAsia="uk-UA"/>
+        </w:rPr>
+        <w:t>Розуміння психології натовпу важливе для багатьох сфер, включаючи соціальні науки, психологію безпеки, поліції та управління масовими заходами. Вивчення реакцій та взаємодії людей у великих групах може допомогти вирішувати проблеми безпеки та створювати більш безпечні та ефективні суспільні умови.</w:t>
+      </w:r>
+    </w:p>
+    <w:p>
+      <w:pPr>
+        <w:spacing w:after="0"/>
+        <w:ind w:firstLine="720"/>
+        <w:jc w:val="both"/>
+        <w:rPr>
+          <w:rFonts w:eastAsia="Times New Roman" w:cs="Times New Roman"/>
+          <w:szCs w:val="28"/>
+          <w:lang w:eastAsia="uk-UA"/>
+        </w:rPr>
+      </w:pPr>
+    </w:p>
+    <w:p>
+      <w:pPr>
+        <w:spacing w:after="0"/>
+        <w:ind w:firstLine="720"/>
+        <w:jc w:val="both"/>
+        <w:rPr>
+          <w:rFonts w:eastAsia="Times New Roman" w:cs="Times New Roman"/>
+          <w:szCs w:val="28"/>
+          <w:lang w:eastAsia="uk-UA"/>
+        </w:rPr>
+      </w:pPr>
+    </w:p>
+    <w:p>
+      <w:pPr>
+        <w:spacing w:after="0"/>
+        <w:ind w:firstLine="720"/>
+        <w:jc w:val="both"/>
+        <w:rPr>
+          <w:rFonts w:eastAsia="Times New Roman" w:cs="Times New Roman"/>
+          <w:szCs w:val="28"/>
+          <w:lang w:eastAsia="uk-UA"/>
+        </w:rPr>
+      </w:pPr>
+    </w:p>
+    <w:p>
+      <w:pPr>
+        <w:spacing w:after="0"/>
+        <w:ind w:firstLine="720"/>
+        <w:jc w:val="both"/>
+        <w:rPr>
+          <w:rFonts w:eastAsia="Times New Roman" w:cs="Times New Roman"/>
+          <w:szCs w:val="28"/>
+          <w:lang w:eastAsia="uk-UA"/>
+        </w:rPr>
+      </w:pPr>
+    </w:p>
+    <w:p>
+      <w:pPr>
+        <w:spacing w:after="0"/>
+        <w:ind w:firstLine="720"/>
+        <w:jc w:val="both"/>
+        <w:rPr>
+          <w:rFonts w:eastAsia="Times New Roman" w:cs="Times New Roman"/>
+          <w:szCs w:val="28"/>
+          <w:lang w:eastAsia="uk-UA"/>
+        </w:rPr>
+      </w:pPr>
+    </w:p>
+    <w:p>
+      <w:pPr>
+        <w:spacing w:after="0"/>
+        <w:ind w:firstLine="720"/>
+        <w:jc w:val="both"/>
+        <w:rPr>
+          <w:rFonts w:eastAsia="Times New Roman" w:cs="Times New Roman"/>
+          <w:szCs w:val="28"/>
+          <w:lang w:eastAsia="uk-UA"/>
+        </w:rPr>
+      </w:pPr>
+    </w:p>
+    <w:p>
+      <w:pPr>
+        <w:spacing w:after="0"/>
+        <w:ind w:firstLine="720"/>
+        <w:jc w:val="both"/>
+        <w:rPr>
+          <w:rFonts w:eastAsia="Times New Roman" w:cs="Times New Roman"/>
+          <w:szCs w:val="28"/>
+          <w:lang w:eastAsia="uk-UA"/>
+        </w:rPr>
+      </w:pPr>
+    </w:p>
+    <w:p>
+      <w:pPr>
+        <w:spacing w:after="0"/>
+        <w:ind w:firstLine="720"/>
+        <w:jc w:val="both"/>
+        <w:rPr>
+          <w:rFonts w:eastAsia="Times New Roman" w:cs="Times New Roman"/>
+          <w:szCs w:val="28"/>
+          <w:lang w:eastAsia="uk-UA"/>
+        </w:rPr>
+      </w:pPr>
+    </w:p>
+    <w:p>
+      <w:pPr>
+        <w:spacing w:after="0"/>
+        <w:ind w:firstLine="720"/>
+        <w:jc w:val="both"/>
+        <w:rPr>
+          <w:rFonts w:eastAsia="Times New Roman" w:cs="Times New Roman"/>
+          <w:szCs w:val="28"/>
+          <w:lang w:eastAsia="uk-UA"/>
+        </w:rPr>
+      </w:pPr>
+    </w:p>
+    <w:p>
+      <w:pPr>
+        <w:spacing w:after="0"/>
+        <w:ind w:firstLine="720"/>
+        <w:jc w:val="both"/>
+        <w:rPr>
+          <w:rFonts w:eastAsia="Times New Roman" w:cs="Times New Roman"/>
+          <w:szCs w:val="28"/>
+          <w:lang w:eastAsia="uk-UA"/>
+        </w:rPr>
+      </w:pPr>
+    </w:p>
+    <w:p>
+      <w:pPr>
+        <w:spacing w:after="0"/>
+        <w:ind w:firstLine="720"/>
+        <w:jc w:val="both"/>
+        <w:rPr>
+          <w:rFonts w:eastAsia="Times New Roman" w:cs="Times New Roman"/>
+          <w:szCs w:val="28"/>
+          <w:lang w:eastAsia="uk-UA"/>
+        </w:rPr>
+      </w:pPr>
+    </w:p>
+    <w:p>
+      <w:pPr>
+        <w:spacing w:after="0"/>
+        <w:ind w:firstLine="720"/>
+        <w:jc w:val="both"/>
+        <w:rPr>
+          <w:rFonts w:eastAsia="Times New Roman" w:cs="Times New Roman"/>
+          <w:szCs w:val="28"/>
+          <w:lang w:eastAsia="uk-UA"/>
+        </w:rPr>
+      </w:pPr>
+    </w:p>
+    <w:p>
+      <w:pPr>
+        <w:spacing w:after="0"/>
+        <w:ind w:firstLine="720"/>
+        <w:jc w:val="both"/>
+        <w:rPr>
+          <w:rFonts w:eastAsia="Times New Roman" w:cs="Times New Roman"/>
+          <w:szCs w:val="28"/>
+          <w:lang w:eastAsia="uk-UA"/>
+        </w:rPr>
+      </w:pPr>
+    </w:p>
+    <w:p>
+      <w:pPr>
+        <w:spacing w:after="0"/>
+        <w:ind w:firstLine="720"/>
+        <w:jc w:val="both"/>
+        <w:rPr>
+          <w:rFonts w:eastAsia="Times New Roman" w:cs="Times New Roman"/>
+          <w:szCs w:val="28"/>
+          <w:lang w:eastAsia="uk-UA"/>
+        </w:rPr>
+      </w:pPr>
+    </w:p>
+    <w:p>
+      <w:pPr>
+        <w:spacing w:after="0"/>
+        <w:jc w:val="both"/>
+        <w:rPr>
+          <w:rFonts w:eastAsia="Times New Roman" w:cs="Times New Roman"/>
+          <w:szCs w:val="28"/>
+          <w:lang w:eastAsia="uk-UA"/>
+        </w:rPr>
+      </w:pPr>
+      <w:r>
+        <w:rPr>
+          <w:rFonts w:eastAsia="Times New Roman" w:cs="Times New Roman"/>
+          <w:b/>
+          <w:bCs/>
+          <w:szCs w:val="28"/>
+          <w:lang w:eastAsia="uk-UA"/>
+        </w:rPr>
+        <w:lastRenderedPageBreak/>
+        <w:t xml:space="preserve">2. </w:t>
+      </w:r>
+      <w:r>
+        <w:rPr>
+          <w:rFonts w:eastAsia="Times New Roman" w:cs="Times New Roman"/>
+          <w:b/>
+          <w:bCs/>
+          <w:szCs w:val="28"/>
+          <w:lang w:eastAsia="uk-UA"/>
+        </w:rPr>
+        <w:tab/>
+      </w:r>
+      <w:r>
+        <w:rPr>
+          <w:rFonts w:eastAsia="Times New Roman" w:cs="Times New Roman"/>
+          <w:b/>
+          <w:bCs/>
+          <w:szCs w:val="28"/>
+          <w:lang w:eastAsia="uk-UA"/>
+        </w:rPr>
+        <w:t>Синдром цифрового слабоумства</w:t>
+      </w:r>
+      <w:r>
+        <w:rPr>
+          <w:rFonts w:eastAsia="Times New Roman" w:cs="Times New Roman"/>
+          <w:szCs w:val="28"/>
+          <w:lang w:eastAsia="uk-UA"/>
+        </w:rPr>
+        <w:t xml:space="preserve"> - це термін, який описує сукупність фізичних та психологічних симптомів, які виникають у людей через надмірне використання цифрових технологій, таких як комп'ютери, смартфони, планшети та інші пристрої. Цей термін також відомий як "електронне виснаження" або "електронна втома". Основні ознаки цього синдрому включають наступне:</w:t>
+      </w:r>
+    </w:p>
+    <w:p>
+      <w:pPr>
+        <w:spacing w:after="0"/>
+        <w:ind w:firstLine="720"/>
+        <w:jc w:val="both"/>
+        <w:rPr>
+          <w:rFonts w:eastAsia="Times New Roman" w:cs="Times New Roman"/>
+          <w:szCs w:val="28"/>
+          <w:lang w:eastAsia="uk-UA"/>
+        </w:rPr>
+      </w:pPr>
     </w:p>
     <w:p>
       <w:pPr>
         <w:pStyle w:val="a3"/>
         <w:numPr>
           <w:ilvl w:val="0"/>
-          <w:numId w:val="3"/>
+          <w:numId w:val="6"/>
         </w:numPr>
         <w:spacing w:after="0"/>
-        <w:ind w:left="1134" w:hanging="403"/>
+        <w:ind w:left="1134" w:hanging="425"/>
         <w:jc w:val="both"/>
         <w:rPr>
           <w:rFonts w:eastAsia="Times New Roman" w:cs="Times New Roman"/>
@@ -854,15 +1149,15 @@
           <w:szCs w:val="28"/>
           <w:lang w:eastAsia="uk-UA"/>
         </w:rPr>
-        <w:t>Будьте уважними:</w:t>
-      </w:r>
-      <w:r>
-        <w:rPr>
-          <w:rFonts w:eastAsia="Times New Roman" w:cs="Times New Roman"/>
-          <w:szCs w:val="28"/>
-          <w:lang w:eastAsia="uk-UA"/>
-        </w:rPr>
-        <w:t xml:space="preserve"> Спостерігайте за дорожніми знаками та інструкціями водія. Якщо водій вимагає щось зробити (наприклад, пристебнути ремені безпеки), слідуйте його вказівкам.</w:t>
+        <w:t>Фізичні симптоми:</w:t>
+      </w:r>
+      <w:r>
+        <w:rPr>
+          <w:rFonts w:eastAsia="Times New Roman" w:cs="Times New Roman"/>
+          <w:szCs w:val="28"/>
+          <w:lang w:eastAsia="uk-UA"/>
+        </w:rPr>
+        <w:t xml:space="preserve"> Люди, які зазнають синдрому цифрового слабоумства, можуть відчувати фізичні симптоми, такі як біль у шиї, спині та очах, безсоння, сухість та свербіж шкіри рук, втома та напруженість.</w:t>
       </w:r>
     </w:p>
     <w:p>
@@ -870,10 +1165,10 @@
         <w:pStyle w:val="a3"/>
         <w:numPr>
           <w:ilvl w:val="0"/>
-          <w:numId w:val="3"/>
+          <w:numId w:val="6"/>
         </w:numPr>
         <w:spacing w:after="0"/>
-        <w:ind w:left="1134" w:hanging="403"/>
+        <w:ind w:left="1134" w:hanging="425"/>
         <w:jc w:val="both"/>
         <w:rPr>
           <w:rFonts w:eastAsia="Times New Roman" w:cs="Times New Roman"/>
@@ -889,15 +1184,15 @@
           <w:szCs w:val="28"/>
           <w:lang w:eastAsia="uk-UA"/>
         </w:rPr>
-        <w:t>Сумісність з іншими пасажирами:</w:t>
-      </w:r>
-      <w:r>
-        <w:rPr>
-          <w:rFonts w:eastAsia="Times New Roman" w:cs="Times New Roman"/>
-          <w:szCs w:val="28"/>
-          <w:lang w:eastAsia="uk-UA"/>
-        </w:rPr>
-        <w:t xml:space="preserve"> Будьте уважними та ввічливими у відношенні до інших пасажирів. Уникайте конфліктів і сприяйте позитивній атмосфері в маршрутці.</w:t>
+        <w:t>Психологічні симптоми:</w:t>
+      </w:r>
+      <w:r>
+        <w:rPr>
+          <w:rFonts w:eastAsia="Times New Roman" w:cs="Times New Roman"/>
+          <w:szCs w:val="28"/>
+          <w:lang w:eastAsia="uk-UA"/>
+        </w:rPr>
+        <w:t xml:space="preserve"> До психологічних симптомів відносяться депресія, тривожність, подразливість, зниження концентрації уваги, зміни настрою та низька самооцінка.</w:t>
       </w:r>
     </w:p>
     <w:p>
@@ -905,10 +1200,10 @@
         <w:pStyle w:val="a3"/>
         <w:numPr>
           <w:ilvl w:val="0"/>
-          <w:numId w:val="3"/>
+          <w:numId w:val="6"/>
         </w:numPr>
         <w:spacing w:after="0"/>
-        <w:ind w:left="1134" w:hanging="403"/>
+        <w:ind w:left="1134" w:hanging="425"/>
         <w:jc w:val="both"/>
         <w:rPr>
           <w:rFonts w:eastAsia="Times New Roman" w:cs="Times New Roman"/>
@@ -924,15 +1219,15 @@
           <w:szCs w:val="28"/>
           <w:lang w:eastAsia="uk-UA"/>
         </w:rPr>
-        <w:t>Будьте обережними при виході:</w:t>
-      </w:r>
-      <w:r>
-        <w:rPr>
-          <w:rFonts w:eastAsia="Times New Roman" w:cs="Times New Roman"/>
-          <w:szCs w:val="28"/>
-          <w:lang w:eastAsia="uk-UA"/>
-        </w:rPr>
-        <w:t xml:space="preserve"> Під час виходу з маршрутки, обережно спускайтесь по сходинках і дотримуйтесь відстані від автобусу, щоб уникнути травм.</w:t>
+        <w:t>Соціальні проблеми:</w:t>
+      </w:r>
+      <w:r>
+        <w:rPr>
+          <w:rFonts w:eastAsia="Times New Roman" w:cs="Times New Roman"/>
+          <w:szCs w:val="28"/>
+          <w:lang w:eastAsia="uk-UA"/>
+        </w:rPr>
+        <w:t xml:space="preserve"> Люди, які занадто багато часу проводять в онлайн-середовищі, можуть почувати відчуженість від реального життя та зменшення соціальних відносин. Це може вплинути на їхні відносини з родиною, друзями та колегами.</w:t>
       </w:r>
     </w:p>
     <w:p>
@@ -940,10 +1235,10 @@
         <w:pStyle w:val="a3"/>
         <w:numPr>
           <w:ilvl w:val="0"/>
-          <w:numId w:val="3"/>
+          <w:numId w:val="6"/>
         </w:numPr>
         <w:spacing w:after="0"/>
-        <w:ind w:left="1134" w:hanging="403"/>
+        <w:ind w:left="1134" w:hanging="425"/>
         <w:jc w:val="both"/>
         <w:rPr>
           <w:rFonts w:eastAsia="Times New Roman" w:cs="Times New Roman"/>
@@ -959,15 +1254,15 @@
           <w:szCs w:val="28"/>
           <w:lang w:eastAsia="uk-UA"/>
         </w:rPr>
-        <w:t>Важливість безпеки дітей:</w:t>
-      </w:r>
-      <w:r>
-        <w:rPr>
-          <w:rFonts w:eastAsia="Times New Roman" w:cs="Times New Roman"/>
-          <w:szCs w:val="28"/>
-          <w:lang w:eastAsia="uk-UA"/>
-        </w:rPr>
-        <w:t xml:space="preserve"> Якщо ви подорожуєте з дітьми, завжди використовуйте дитячі крісла або системи безпеки, які відповідають їхньому віку та розміру.</w:t>
+        <w:t>Залежність від технологій:</w:t>
+      </w:r>
+      <w:r>
+        <w:rPr>
+          <w:rFonts w:eastAsia="Times New Roman" w:cs="Times New Roman"/>
+          <w:szCs w:val="28"/>
+          <w:lang w:eastAsia="uk-UA"/>
+        </w:rPr>
+        <w:t xml:space="preserve"> Люди, які страждають від синдрому цифрового слабоумства, можуть відчувати сильну залежність від цифрових пристроїв і інтернету. Вони можуть витрачати надмірний час в онлайн-іграх, соціальних мережах або інших цифрових розвагах.</w:t>
       </w:r>
     </w:p>
     <w:p>
@@ -975,10 +1270,10 @@
         <w:pStyle w:val="a3"/>
         <w:numPr>
           <w:ilvl w:val="0"/>
-          <w:numId w:val="3"/>
+          <w:numId w:val="6"/>
         </w:numPr>
         <w:spacing w:after="0"/>
-        <w:ind w:left="1134" w:hanging="403"/>
+        <w:ind w:left="1134" w:hanging="425"/>
         <w:jc w:val="both"/>
         <w:rPr>
           <w:rFonts w:eastAsia="Times New Roman" w:cs="Times New Roman"/>
@@ -994,15 +1289,33 @@
           <w:szCs w:val="28"/>
           <w:lang w:eastAsia="uk-UA"/>
         </w:rPr>
-        <w:t>Слідкуйте за особистими речами:</w:t>
-      </w:r>
-      <w:r>
-        <w:rPr>
-          <w:rFonts w:eastAsia="Times New Roman" w:cs="Times New Roman"/>
-          <w:szCs w:val="28"/>
-          <w:lang w:eastAsia="uk-UA"/>
-        </w:rPr>
-        <w:t xml:space="preserve"> Майте пильність щодо своїх особистих речей, щоб уникнути крадіжок або втрати.</w:t>
+        <w:t>Порушення сну:</w:t>
+      </w:r>
+      <w:r>
+        <w:rPr>
+          <w:rFonts w:eastAsia="Times New Roman" w:cs="Times New Roman"/>
+          <w:szCs w:val="28"/>
+          <w:lang w:eastAsia="uk-UA"/>
+        </w:rPr>
+        <w:t xml:space="preserve"> Завдяки постійному підключенню до інтернету та використанню цифрових пристроїв під час ночі, люди можуть зазнавати порушень сну, такі як </w:t>
+      </w:r>
+      <w:proofErr w:type="spellStart"/>
+      <w:r>
+        <w:rPr>
+          <w:rFonts w:eastAsia="Times New Roman" w:cs="Times New Roman"/>
+          <w:szCs w:val="28"/>
+          <w:lang w:eastAsia="uk-UA"/>
+        </w:rPr>
+        <w:t>інсомнія</w:t>
+      </w:r>
+      <w:proofErr w:type="spellEnd"/>
+      <w:r>
+        <w:rPr>
+          <w:rFonts w:eastAsia="Times New Roman" w:cs="Times New Roman"/>
+          <w:szCs w:val="28"/>
+          <w:lang w:eastAsia="uk-UA"/>
+        </w:rPr>
+        <w:t>.</w:t>
       </w:r>
     </w:p>
     <w:p>
@@ -1034,8 +1347,44 @@
           <w:szCs w:val="28"/>
           <w:lang w:eastAsia="uk-UA"/>
         </w:rPr>
-        <w:t>Загальні правила безпеки в маршрутці допоможуть створити комфортні умови для всіх пасажирів та забезпечити безпеку під час подорожі.</w:t>
-      </w:r>
+        <w:t>Синдром цифрового слабоумства може виникнути через недотримання раціональних гігієнічних правил використання цифрових технологій. Для запобігання цьому синдрому важливо обмежувати час, проведений в інтернеті, вживати перерви, включати фізичну активність та спілкуватися з реальними людьми. Потрібно також надавати увагу фізичному та психологічному здоров'ю та шукати підтримку у випадку серйозних симптомів.</w:t>
+      </w:r>
+    </w:p>
+    <w:p>
+      <w:pPr>
+        <w:spacing w:after="0"/>
+        <w:ind w:firstLine="720"/>
+        <w:jc w:val="both"/>
+        <w:rPr>
+          <w:rFonts w:eastAsia="Times New Roman" w:cs="Times New Roman"/>
+          <w:szCs w:val="28"/>
+          <w:lang w:eastAsia="uk-UA"/>
+        </w:rPr>
+      </w:pPr>
+    </w:p>
+    <w:p>
+      <w:pPr>
+        <w:spacing w:after="0"/>
+        <w:ind w:firstLine="720"/>
+        <w:jc w:val="both"/>
+        <w:rPr>
+          <w:rFonts w:eastAsia="Times New Roman" w:cs="Times New Roman"/>
+          <w:szCs w:val="28"/>
+          <w:lang w:eastAsia="uk-UA"/>
+        </w:rPr>
+      </w:pPr>
+    </w:p>
+    <w:p>
+      <w:pPr>
+        <w:spacing w:after="0"/>
+        <w:ind w:firstLine="720"/>
+        <w:jc w:val="both"/>
+        <w:rPr>
+          <w:rFonts w:eastAsia="Times New Roman" w:cs="Times New Roman"/>
+          <w:szCs w:val="28"/>
+          <w:lang w:eastAsia="uk-UA"/>
+        </w:rPr>
+      </w:pPr>
     </w:p>
     <w:p>
       <w:pPr>
@@ -1152,23 +1501,7 @@
           <w:lang w:eastAsia="uk-UA"/>
         </w:rPr>
         <w:lastRenderedPageBreak/>
-        <w:t>2.</w:t>
-      </w:r>
-      <w:r>
-        <w:rPr>
-          <w:rFonts w:eastAsia="Times New Roman" w:cs="Times New Roman"/>
-          <w:szCs w:val="28"/>
-          <w:lang w:eastAsia="uk-UA"/>
-        </w:rPr>
-        <w:t xml:space="preserve"> </w:t>
-      </w:r>
-      <w:r>
-        <w:rPr>
-          <w:rFonts w:eastAsia="Times New Roman" w:cs="Times New Roman"/>
-          <w:szCs w:val="28"/>
-          <w:lang w:eastAsia="uk-UA"/>
-        </w:rPr>
-        <w:tab/>
+        <w:t xml:space="preserve">3. </w:t>
       </w:r>
       <w:r>
         <w:rPr>
@@ -1178,53 +1511,31 @@
           <w:szCs w:val="28"/>
           <w:lang w:eastAsia="uk-UA"/>
         </w:rPr>
-        <w:t>Харчування в умовах радіоактивного забруднення</w:t>
-      </w:r>
-      <w:r>
-        <w:rPr>
-          <w:rFonts w:eastAsia="Times New Roman" w:cs="Times New Roman"/>
-          <w:szCs w:val="28"/>
-          <w:lang w:eastAsia="uk-UA"/>
-        </w:rPr>
-        <w:t xml:space="preserve"> вимагає особливої уваги до безпеки та мінімізації ризиків. </w:t>
-      </w:r>
-      <w:r>
-        <w:rPr>
-          <w:rFonts w:eastAsia="Times New Roman" w:cs="Times New Roman"/>
-          <w:szCs w:val="28"/>
-          <w:lang w:eastAsia="uk-UA"/>
-        </w:rPr>
-        <w:t>П</w:t>
-      </w:r>
-      <w:r>
-        <w:rPr>
-          <w:rFonts w:eastAsia="Times New Roman" w:cs="Times New Roman"/>
-          <w:szCs w:val="28"/>
-          <w:lang w:eastAsia="uk-UA"/>
-        </w:rPr>
-        <w:t>орад</w:t>
-      </w:r>
-      <w:r>
-        <w:rPr>
-          <w:rFonts w:eastAsia="Times New Roman" w:cs="Times New Roman"/>
-          <w:szCs w:val="28"/>
-          <w:lang w:eastAsia="uk-UA"/>
-        </w:rPr>
-        <w:t>и</w:t>
-      </w:r>
-      <w:r>
-        <w:rPr>
-          <w:rFonts w:eastAsia="Times New Roman" w:cs="Times New Roman"/>
-          <w:szCs w:val="28"/>
-          <w:lang w:eastAsia="uk-UA"/>
-        </w:rPr>
-        <w:t xml:space="preserve"> щодо харчування в таких умовах:</w:t>
-      </w:r>
-    </w:p>
-    <w:p>
-      <w:pPr>
-        <w:spacing w:after="0"/>
-        <w:ind w:firstLine="709"/>
+        <w:tab/>
+      </w:r>
+      <w:r>
+        <w:rPr>
+          <w:rFonts w:eastAsia="Times New Roman" w:cs="Times New Roman"/>
+          <w:b/>
+          <w:bCs/>
+          <w:szCs w:val="28"/>
+          <w:lang w:eastAsia="uk-UA"/>
+        </w:rPr>
+        <w:t>Розповсюдження наркоманії</w:t>
+      </w:r>
+      <w:r>
+        <w:rPr>
+          <w:rFonts w:eastAsia="Times New Roman" w:cs="Times New Roman"/>
+          <w:szCs w:val="28"/>
+          <w:lang w:eastAsia="uk-UA"/>
+        </w:rPr>
+        <w:t xml:space="preserve"> має багато соціальних причин, які можуть включати такі чинники:</w:t>
+      </w:r>
+    </w:p>
+    <w:p>
+      <w:pPr>
+        <w:spacing w:after="0"/>
+        <w:ind w:firstLine="720"/>
         <w:jc w:val="both"/>
         <w:rPr>
           <w:rFonts w:eastAsia="Times New Roman" w:cs="Times New Roman"/>
@@ -1238,7 +1549,7 @@
         <w:pStyle w:val="a3"/>
         <w:numPr>
           <w:ilvl w:val="0"/>
-          <w:numId w:val="4"/>
+          <w:numId w:val="7"/>
         </w:numPr>
         <w:spacing w:after="0"/>
         <w:ind w:left="1134" w:hanging="425"/>
@@ -1257,15 +1568,31 @@
           <w:szCs w:val="28"/>
           <w:lang w:eastAsia="uk-UA"/>
         </w:rPr>
-        <w:t>Інформування:</w:t>
-      </w:r>
-      <w:r>
-        <w:rPr>
-          <w:rFonts w:eastAsia="Times New Roman" w:cs="Times New Roman"/>
-          <w:szCs w:val="28"/>
-          <w:lang w:eastAsia="uk-UA"/>
-        </w:rPr>
-        <w:t xml:space="preserve"> Спостерігайте за повідомленнями та інструкціями від офіційних джерел, таких як місцева влада, радіо чи телебачення. Якщо вам радять утримуватися від певних продуктів чи регіонів, слідуйте цим рекомендаціям.</w:t>
+        <w:t>Середовище та суспільство:</w:t>
+      </w:r>
+      <w:r>
+        <w:rPr>
+          <w:rFonts w:eastAsia="Times New Roman" w:cs="Times New Roman"/>
+          <w:szCs w:val="28"/>
+          <w:lang w:eastAsia="uk-UA"/>
+        </w:rPr>
+        <w:t xml:space="preserve"> Середовище, в якому живуть люди, може впливати на їхн</w:t>
+      </w:r>
+      <w:r>
+        <w:rPr>
+          <w:rFonts w:eastAsia="Times New Roman" w:cs="Times New Roman"/>
+          <w:szCs w:val="28"/>
+          <w:lang w:eastAsia="uk-UA"/>
+        </w:rPr>
+        <w:t>ю</w:t>
+      </w:r>
+      <w:r>
+        <w:rPr>
+          <w:rFonts w:eastAsia="Times New Roman" w:cs="Times New Roman"/>
+          <w:szCs w:val="28"/>
+          <w:lang w:eastAsia="uk-UA"/>
+        </w:rPr>
+        <w:t xml:space="preserve"> схильність до наркотиків. Якщо особа знаходиться в оточенні, де наркотики загально поширені та соціально прийнятні, це може підвищити ризик їх вживання.</w:t>
       </w:r>
     </w:p>
     <w:p>
@@ -1273,7 +1600,7 @@
         <w:pStyle w:val="a3"/>
         <w:numPr>
           <w:ilvl w:val="0"/>
-          <w:numId w:val="4"/>
+          <w:numId w:val="7"/>
         </w:numPr>
         <w:spacing w:after="0"/>
         <w:ind w:left="1134" w:hanging="425"/>
@@ -1292,15 +1619,33 @@
           <w:szCs w:val="28"/>
           <w:lang w:eastAsia="uk-UA"/>
         </w:rPr>
-        <w:t xml:space="preserve">Постачання продуктів: </w:t>
-      </w:r>
-      <w:r>
-        <w:rPr>
-          <w:rFonts w:eastAsia="Times New Roman" w:cs="Times New Roman"/>
-          <w:szCs w:val="28"/>
-          <w:lang w:eastAsia="uk-UA"/>
-        </w:rPr>
-        <w:t>Купуйте продукти з надійних джерел, які проходять необхідну радіаційну безпеку та контроль. Важливо слідкувати за виробниками та постачальниками.</w:t>
+        <w:t>Стрес та травми:</w:t>
+      </w:r>
+      <w:r>
+        <w:rPr>
+          <w:rFonts w:eastAsia="Times New Roman" w:cs="Times New Roman"/>
+          <w:szCs w:val="28"/>
+          <w:lang w:eastAsia="uk-UA"/>
+        </w:rPr>
+        <w:t xml:space="preserve"> Соціальний стрес, травми, надмірна робоча </w:t>
+      </w:r>
+      <w:proofErr w:type="spellStart"/>
+      <w:r>
+        <w:rPr>
+          <w:rFonts w:eastAsia="Times New Roman" w:cs="Times New Roman"/>
+          <w:szCs w:val="28"/>
+          <w:lang w:eastAsia="uk-UA"/>
+        </w:rPr>
+        <w:t>навантаженість</w:t>
+      </w:r>
+      <w:proofErr w:type="spellEnd"/>
+      <w:r>
+        <w:rPr>
+          <w:rFonts w:eastAsia="Times New Roman" w:cs="Times New Roman"/>
+          <w:szCs w:val="28"/>
+          <w:lang w:eastAsia="uk-UA"/>
+        </w:rPr>
+        <w:t xml:space="preserve"> і інші фактори можуть призвести до психологічного та емоційного дискомфорту, і люди можуть використовувати наркотики як засіб самолікування або втішання.</w:t>
       </w:r>
     </w:p>
     <w:p>
@@ -1308,7 +1653,7 @@
         <w:pStyle w:val="a3"/>
         <w:numPr>
           <w:ilvl w:val="0"/>
-          <w:numId w:val="4"/>
+          <w:numId w:val="7"/>
         </w:numPr>
         <w:spacing w:after="0"/>
         <w:ind w:left="1134" w:hanging="425"/>
@@ -1327,15 +1672,15 @@
           <w:szCs w:val="28"/>
           <w:lang w:eastAsia="uk-UA"/>
         </w:rPr>
-        <w:t>Проведення моніторингу:</w:t>
-      </w:r>
-      <w:r>
-        <w:rPr>
-          <w:rFonts w:eastAsia="Times New Roman" w:cs="Times New Roman"/>
-          <w:szCs w:val="28"/>
-          <w:lang w:eastAsia="uk-UA"/>
-        </w:rPr>
-        <w:t xml:space="preserve"> Якщо можливо, отримуйте доступ до даних про рівень радіації в навколишньому середовищі та продуктах. Деякі місцеві органи можуть надавати цю інформацію.</w:t>
+        <w:t>Бідність і безробіття:</w:t>
+      </w:r>
+      <w:r>
+        <w:rPr>
+          <w:rFonts w:eastAsia="Times New Roman" w:cs="Times New Roman"/>
+          <w:szCs w:val="28"/>
+          <w:lang w:eastAsia="uk-UA"/>
+        </w:rPr>
+        <w:t xml:space="preserve"> Люди, які живуть у бідності або мають низький соціальний статус, можуть використовувати наркотики як засіб втечі від проблем і негативних життєвих обставин.</w:t>
       </w:r>
     </w:p>
     <w:p>
@@ -1343,7 +1688,7 @@
         <w:pStyle w:val="a3"/>
         <w:numPr>
           <w:ilvl w:val="0"/>
-          <w:numId w:val="4"/>
+          <w:numId w:val="7"/>
         </w:numPr>
         <w:spacing w:after="0"/>
         <w:ind w:left="1134" w:hanging="425"/>
@@ -1362,15 +1707,31 @@
           <w:szCs w:val="28"/>
           <w:lang w:eastAsia="uk-UA"/>
         </w:rPr>
-        <w:t>Заборона деяких продуктів:</w:t>
-      </w:r>
-      <w:r>
-        <w:rPr>
-          <w:rFonts w:eastAsia="Times New Roman" w:cs="Times New Roman"/>
-          <w:szCs w:val="28"/>
-          <w:lang w:eastAsia="uk-UA"/>
-        </w:rPr>
-        <w:t xml:space="preserve"> У разі радіоактивного забруднення може бути заборонено чи обмежено споживання певних продуктів, зокрема свіжих овочів, фруктів, риби та молока. Дотримуйтесь цих заборон і обмежень.</w:t>
+        <w:t>Сприятливі умови для доступу:</w:t>
+      </w:r>
+      <w:r>
+        <w:rPr>
+          <w:rFonts w:eastAsia="Times New Roman" w:cs="Times New Roman"/>
+          <w:szCs w:val="28"/>
+          <w:lang w:eastAsia="uk-UA"/>
+        </w:rPr>
+        <w:t xml:space="preserve"> Легкий доступ до наркотиків, як правило, сприяє їх поширенню. Якщо наркотики легко доступні у певному районі або серед </w:t>
+      </w:r>
+      <w:r>
+        <w:rPr>
+          <w:rFonts w:eastAsia="Times New Roman" w:cs="Times New Roman"/>
+          <w:szCs w:val="28"/>
+          <w:lang w:eastAsia="uk-UA"/>
+        </w:rPr>
+        <w:t>деякого</w:t>
+      </w:r>
+      <w:r>
+        <w:rPr>
+          <w:rFonts w:eastAsia="Times New Roman" w:cs="Times New Roman"/>
+          <w:szCs w:val="28"/>
+          <w:lang w:eastAsia="uk-UA"/>
+        </w:rPr>
+        <w:t xml:space="preserve"> соціального контингенту, це сприяє їхньому вживанню.</w:t>
       </w:r>
     </w:p>
     <w:p>
@@ -1378,7 +1739,7 @@
         <w:pStyle w:val="a3"/>
         <w:numPr>
           <w:ilvl w:val="0"/>
-          <w:numId w:val="4"/>
+          <w:numId w:val="7"/>
         </w:numPr>
         <w:spacing w:after="0"/>
         <w:ind w:left="1134" w:hanging="425"/>
@@ -1397,51 +1758,15 @@
           <w:szCs w:val="28"/>
           <w:lang w:eastAsia="uk-UA"/>
         </w:rPr>
-        <w:t>Обробка та приготування їжі:</w:t>
-      </w:r>
-      <w:r>
-        <w:rPr>
-          <w:rFonts w:eastAsia="Times New Roman" w:cs="Times New Roman"/>
-          <w:szCs w:val="28"/>
-          <w:lang w:eastAsia="uk-UA"/>
-        </w:rPr>
-        <w:t xml:space="preserve"> </w:t>
-      </w:r>
-      <w:proofErr w:type="spellStart"/>
-      <w:r>
-        <w:rPr>
-          <w:rFonts w:eastAsia="Times New Roman" w:cs="Times New Roman"/>
-          <w:szCs w:val="28"/>
-          <w:lang w:eastAsia="uk-UA"/>
-        </w:rPr>
-        <w:t>Грунтовно</w:t>
-      </w:r>
-      <w:proofErr w:type="spellEnd"/>
-      <w:r>
-        <w:rPr>
-          <w:rFonts w:eastAsia="Times New Roman" w:cs="Times New Roman"/>
-          <w:szCs w:val="28"/>
-          <w:lang w:eastAsia="uk-UA"/>
-        </w:rPr>
-        <w:t xml:space="preserve"> мийте, </w:t>
-      </w:r>
-      <w:proofErr w:type="spellStart"/>
-      <w:r>
-        <w:rPr>
-          <w:rFonts w:eastAsia="Times New Roman" w:cs="Times New Roman"/>
-          <w:szCs w:val="28"/>
-          <w:lang w:eastAsia="uk-UA"/>
-        </w:rPr>
-        <w:t>пилкуйте</w:t>
-      </w:r>
-      <w:proofErr w:type="spellEnd"/>
-      <w:r>
-        <w:rPr>
-          <w:rFonts w:eastAsia="Times New Roman" w:cs="Times New Roman"/>
-          <w:szCs w:val="28"/>
-          <w:lang w:eastAsia="uk-UA"/>
-        </w:rPr>
-        <w:t xml:space="preserve"> і готуйте продукти перед вживанням, щоб мінімізувати радіаційний ризик. Користуйтесь засобами захисту, такими як рукавиці, при обробці їжі.</w:t>
+        <w:t>Масова медіа та культурний вплив:</w:t>
+      </w:r>
+      <w:r>
+        <w:rPr>
+          <w:rFonts w:eastAsia="Times New Roman" w:cs="Times New Roman"/>
+          <w:szCs w:val="28"/>
+          <w:lang w:eastAsia="uk-UA"/>
+        </w:rPr>
+        <w:t xml:space="preserve"> Популярність наркотиків у масовій культурі, включаючи фільми, музику та інші медійні форми, може робити наркотики більш привабливими для молоді та інших соціальних груп.</w:t>
       </w:r>
     </w:p>
     <w:p>
@@ -1449,7 +1774,7 @@
         <w:pStyle w:val="a3"/>
         <w:numPr>
           <w:ilvl w:val="0"/>
-          <w:numId w:val="4"/>
+          <w:numId w:val="7"/>
         </w:numPr>
         <w:spacing w:after="0"/>
         <w:ind w:left="1134" w:hanging="425"/>
@@ -1468,33 +1793,15 @@
           <w:szCs w:val="28"/>
           <w:lang w:eastAsia="uk-UA"/>
         </w:rPr>
-        <w:t>Шляхи забруднення:</w:t>
-      </w:r>
-      <w:r>
-        <w:rPr>
-          <w:rFonts w:eastAsia="Times New Roman" w:cs="Times New Roman"/>
-          <w:szCs w:val="28"/>
-          <w:lang w:eastAsia="uk-UA"/>
-        </w:rPr>
-        <w:t xml:space="preserve"> Ретельно вивчайте можливі шляхи забруднення продуктів, такі як вода, повітря та </w:t>
-      </w:r>
-      <w:proofErr w:type="spellStart"/>
-      <w:r>
-        <w:rPr>
-          <w:rFonts w:eastAsia="Times New Roman" w:cs="Times New Roman"/>
-          <w:szCs w:val="28"/>
-          <w:lang w:eastAsia="uk-UA"/>
-        </w:rPr>
-        <w:t>грунт</w:t>
-      </w:r>
-      <w:proofErr w:type="spellEnd"/>
-      <w:r>
-        <w:rPr>
-          <w:rFonts w:eastAsia="Times New Roman" w:cs="Times New Roman"/>
-          <w:szCs w:val="28"/>
-          <w:lang w:eastAsia="uk-UA"/>
-        </w:rPr>
-        <w:t>. Уникайте споживання продуктів, які можуть бути особливо забрудненими.</w:t>
+        <w:t>Відсутність належної освіти про наркотики:</w:t>
+      </w:r>
+      <w:r>
+        <w:rPr>
+          <w:rFonts w:eastAsia="Times New Roman" w:cs="Times New Roman"/>
+          <w:szCs w:val="28"/>
+          <w:lang w:eastAsia="uk-UA"/>
+        </w:rPr>
+        <w:t xml:space="preserve"> Недостатнє усвідомлення шкідливості та наслідків вживання наркотиків може сприяти їхньому поширенню. Брак інформації про ризики може зробити наркотики менш страшними для багатьох людей.</w:t>
       </w:r>
     </w:p>
     <w:p>
@@ -1502,7 +1809,7 @@
         <w:pStyle w:val="a3"/>
         <w:numPr>
           <w:ilvl w:val="0"/>
-          <w:numId w:val="4"/>
+          <w:numId w:val="7"/>
         </w:numPr>
         <w:spacing w:after="0"/>
         <w:ind w:left="1134" w:hanging="425"/>
@@ -1521,50 +1828,47 @@
           <w:szCs w:val="28"/>
           <w:lang w:eastAsia="uk-UA"/>
         </w:rPr>
-        <w:t>Дотримуйтеся індивідуальних рекомендацій:</w:t>
-      </w:r>
-      <w:r>
-        <w:rPr>
-          <w:rFonts w:eastAsia="Times New Roman" w:cs="Times New Roman"/>
-          <w:szCs w:val="28"/>
-          <w:lang w:eastAsia="uk-UA"/>
-        </w:rPr>
-        <w:t xml:space="preserve"> Якщо вам видали рекомендації щодо харчування від медичних фахівців чи владних органів, слідуйте цим рекомендаціям і використовуйте ліки, які можуть захистити вас від радіаційного впливу.</w:t>
-      </w:r>
-    </w:p>
-    <w:p>
-      <w:pPr>
-        <w:pStyle w:val="a3"/>
-        <w:numPr>
-          <w:ilvl w:val="0"/>
-          <w:numId w:val="4"/>
-        </w:numPr>
-        <w:spacing w:after="0"/>
-        <w:ind w:left="1134" w:hanging="425"/>
-        <w:jc w:val="both"/>
-        <w:rPr>
-          <w:rFonts w:eastAsia="Times New Roman" w:cs="Times New Roman"/>
-          <w:szCs w:val="28"/>
-          <w:lang w:eastAsia="uk-UA"/>
-        </w:rPr>
-      </w:pPr>
-      <w:r>
-        <w:rPr>
-          <w:rFonts w:eastAsia="Times New Roman" w:cs="Times New Roman"/>
-          <w:b/>
-          <w:bCs/>
-          <w:szCs w:val="28"/>
-          <w:lang w:eastAsia="uk-UA"/>
-        </w:rPr>
-        <w:t>Зберігання продуктів:</w:t>
-      </w:r>
-      <w:r>
-        <w:rPr>
-          <w:rFonts w:eastAsia="Times New Roman" w:cs="Times New Roman"/>
-          <w:szCs w:val="28"/>
-          <w:lang w:eastAsia="uk-UA"/>
-        </w:rPr>
-        <w:t xml:space="preserve"> Зберігайте продукти в закритих контейнерах і уникайте забруднення їжі від відкритого повітря та джерел радіації.</w:t>
+        <w:t>Політика наркотиків:</w:t>
+      </w:r>
+      <w:r>
+        <w:rPr>
+          <w:rFonts w:eastAsia="Times New Roman" w:cs="Times New Roman"/>
+          <w:szCs w:val="28"/>
+          <w:lang w:eastAsia="uk-UA"/>
+        </w:rPr>
+        <w:t xml:space="preserve"> Політика, яку приймають уряди, щодо наркотиків, може впливати на їх поширення. Ліберальна політика може зменшити стигму і ризики вживання наркотиків, в той час як стримана політика може викликати більш суворий підхід до контролю над їхнім поширенням.</w:t>
+      </w:r>
+    </w:p>
+    <w:p>
+      <w:pPr>
+        <w:spacing w:after="0"/>
+        <w:ind w:firstLine="720"/>
+        <w:jc w:val="both"/>
+        <w:rPr>
+          <w:rFonts w:eastAsia="Times New Roman" w:cs="Times New Roman"/>
+          <w:szCs w:val="28"/>
+          <w:lang w:eastAsia="uk-UA"/>
+        </w:rPr>
+      </w:pPr>
+    </w:p>
+    <w:p>
+      <w:pPr>
+        <w:spacing w:after="0"/>
+        <w:ind w:firstLine="720"/>
+        <w:jc w:val="both"/>
+        <w:rPr>
+          <w:rFonts w:eastAsia="Times New Roman" w:cs="Times New Roman"/>
+          <w:szCs w:val="28"/>
+          <w:lang w:eastAsia="uk-UA"/>
+        </w:rPr>
+      </w:pPr>
+      <w:r>
+        <w:rPr>
+          <w:rFonts w:eastAsia="Times New Roman" w:cs="Times New Roman"/>
+          <w:szCs w:val="28"/>
+          <w:lang w:eastAsia="uk-UA"/>
+        </w:rPr>
+        <w:t>Враховуючи ці соціальні причини, важливо приймати комплексний підхід до боротьби з наркоманією, що включає в себе освіту, реабілітацію, зменшення стресу, підвищення соціального статусу та зміни політики наркотиків. Також важливо створювати умови, щоб люди могли отримати доступ до допомоги та підтримки, якщо вони вже стали жертвами наркоманії.</w:t>
       </w:r>
     </w:p>
     <w:p>
@@ -1578,50 +1882,6 @@
           <w:lang w:eastAsia="uk-UA"/>
         </w:rPr>
       </w:pPr>
-    </w:p>
-    <w:p>
-      <w:pPr>
-        <w:spacing w:after="0"/>
-        <w:ind w:firstLine="709"/>
-        <w:jc w:val="both"/>
-        <w:rPr>
-          <w:rFonts w:eastAsia="Times New Roman" w:cs="Times New Roman"/>
-          <w:szCs w:val="28"/>
-          <w:lang w:eastAsia="uk-UA"/>
-        </w:rPr>
-      </w:pPr>
-      <w:r>
-        <w:rPr>
-          <w:rFonts w:eastAsia="Times New Roman" w:cs="Times New Roman"/>
-          <w:szCs w:val="28"/>
-          <w:lang w:eastAsia="uk-UA"/>
-        </w:rPr>
-        <w:t>Потрібно п</w:t>
-      </w:r>
-      <w:r>
-        <w:rPr>
-          <w:rFonts w:eastAsia="Times New Roman" w:cs="Times New Roman"/>
-          <w:szCs w:val="28"/>
-          <w:lang w:eastAsia="uk-UA"/>
-        </w:rPr>
-        <w:t>ам'ятат</w:t>
-      </w:r>
-      <w:r>
-        <w:rPr>
-          <w:rFonts w:eastAsia="Times New Roman" w:cs="Times New Roman"/>
-          <w:szCs w:val="28"/>
-          <w:lang w:eastAsia="uk-UA"/>
-        </w:rPr>
-        <w:t>и</w:t>
-      </w:r>
-      <w:r>
-        <w:rPr>
-          <w:rFonts w:eastAsia="Times New Roman" w:cs="Times New Roman"/>
-          <w:szCs w:val="28"/>
-          <w:lang w:eastAsia="uk-UA"/>
-        </w:rPr>
-        <w:t>, що радіоактивне забруднення - це серйозна загроза для здоров'я, і важливо слідкувати за рекомендаціями від офіційних джерел та медичних фахівців.</w:t>
-      </w:r>
     </w:p>
     <w:sectPr>
       <w:pgSz w:w="11906" w:h="16838" w:code="9"/>
@@ -1636,6 +1896,92 @@
 <file path=word/numbering.xml><?xml version="1.0" encoding="utf-8"?>
 <w:numbering xmlns:wpc="http://schemas.microsoft.com/office/word/2010/wordprocessingCanvas" xmlns:cx="http://schemas.microsoft.com/office/drawing/2014/chartex" xmlns:cx1="http://schemas.microsoft.com/office/drawing/2015/9/8/chartex" xmlns:cx2="http://schemas.microsoft.com/office/drawing/2015/10/21/chartex" xmlns:cx3="http://schemas.microsoft.com/office/drawing/2016/5/9/chartex" xmlns:cx4="http://schemas.microsoft.com/office/drawing/2016/5/10/chartex" xmlns:cx5="http://schemas.microsoft.com/office/drawing/2016/5/11/chartex" xmlns:cx6="http://schemas.microsoft.com/office/drawing/2016/5/12/chartex" xmlns:cx7="http://schemas.microsoft.com/office/drawing/2016/5/13/chartex" xmlns:cx8="http://schemas.microsoft.com/office/drawing/2016/5/14/chartex" xmlns:mc="http://schemas.openxmlformats.org/markup-compatibility/2006" xmlns:aink="http://schemas.microsoft.com/office/drawing/2016/ink" xmlns:am3d="http://schemas.microsoft.com/office/drawing/2017/model3d" xmlns:o="urn:schemas-microsoft-com:office:office" xmlns:oel="http://schemas.microsoft.com/office/2019/extlst" xmlns:r="http://schemas.openxmlformats.org/officeDocument/2006/relationships" xmlns:m="http://schemas.openxmlformats.org/officeDocument/2006/math" xmlns:v="urn:schemas-microsoft-com:vml" xmlns:wp14="http://schemas.microsoft.com/office/word/2010/wordprocessingDrawing" xmlns:wp="http://schemas.openxmlformats.org/drawingml/2006/wordprocessingDrawing" xmlns:w10="urn:schemas-microsoft-com:office:word" xmlns:w="http://schemas.openxmlformats.org/wordprocessingml/2006/main" xmlns:w14="http://schemas.microsoft.com/office/word/2010/wordml" xmlns:w15="http://schemas.microsoft.com/office/word/2012/wordml" xmlns:w16cex="http://schemas.microsoft.com/office/word/2018/wordml/cex" xmlns:w16cid="http://schemas.microsoft.com/office/word/2016/wordml/cid" xmlns:w16="http://schemas.microsoft.com/office/word/2018/wordml" xmlns:w16sdtdh="http://schemas.microsoft.com/office/word/2020/wordml/sdtdatahash" xmlns:w16se="http://schemas.microsoft.com/office/word/2015/wordml/symex" xmlns:wpg="http://schemas.microsoft.com/office/word/2010/wordprocessingGroup" xmlns:wpi="http://schemas.microsoft.com/office/word/2010/wordprocessingInk" xmlns:wne="http://schemas.microsoft.com/office/word/2006/wordml" xmlns:wps="http://schemas.microsoft.com/office/word/2010/wordprocessingShape" mc:Ignorable="w14 w15 w16se w16cid w16 w16cex w16sdtdh wp14">
   <w:abstractNum w:abstractNumId="0" w15:restartNumberingAfterBreak="0">
+    <w:nsid w:val="0C97267D"/>
+    <w:multiLevelType w:val="hybridMultilevel"/>
+    <w:tmpl w:val="A516E800"/>
+    <w:lvl w:ilvl="0" w:tplc="0422000F">
+      <w:start w:val="1"/>
+      <w:numFmt w:val="decimal"/>
+      <w:lvlText w:val="%1."/>
+      <w:lvlJc w:val="left"/>
+      <w:pPr>
+        <w:ind w:left="720" w:hanging="360"/>
+      </w:pPr>
+    </w:lvl>
+    <w:lvl w:ilvl="1" w:tplc="04220019" w:tentative="1">
+      <w:start w:val="1"/>
+      <w:numFmt w:val="lowerLetter"/>
+      <w:lvlText w:val="%2."/>
+      <w:lvlJc w:val="left"/>
+      <w:pPr>
+        <w:ind w:left="1440" w:hanging="360"/>
+      </w:pPr>
+    </w:lvl>
+    <w:lvl w:ilvl="2" w:tplc="0422001B" w:tentative="1">
+      <w:start w:val="1"/>
+      <w:numFmt w:val="lowerRoman"/>
+      <w:lvlText w:val="%3."/>
+      <w:lvlJc w:val="right"/>
+      <w:pPr>
+        <w:ind w:left="2160" w:hanging="180"/>
+      </w:pPr>
+    </w:lvl>
+    <w:lvl w:ilvl="3" w:tplc="0422000F" w:tentative="1">
+      <w:start w:val="1"/>
+      <w:numFmt w:val="decimal"/>
+      <w:lvlText w:val="%4."/>
+      <w:lvlJc w:val="left"/>
+      <w:pPr>
+        <w:ind w:left="2880" w:hanging="360"/>
+      </w:pPr>
+    </w:lvl>
+    <w:lvl w:ilvl="4" w:tplc="04220019" w:tentative="1">
+      <w:start w:val="1"/>
+      <w:numFmt w:val="lowerLetter"/>
+      <w:lvlText w:val="%5."/>
+      <w:lvlJc w:val="left"/>
+      <w:pPr>
+        <w:ind w:left="3600" w:hanging="360"/>
+      </w:pPr>
+    </w:lvl>
+    <w:lvl w:ilvl="5" w:tplc="0422001B" w:tentative="1">
+      <w:start w:val="1"/>
+      <w:numFmt w:val="lowerRoman"/>
+      <w:lvlText w:val="%6."/>
+      <w:lvlJc w:val="right"/>
+      <w:pPr>
+        <w:ind w:left="4320" w:hanging="180"/>
+      </w:pPr>
+    </w:lvl>
+    <w:lvl w:ilvl="6" w:tplc="0422000F" w:tentative="1">
+      <w:start w:val="1"/>
+      <w:numFmt w:val="decimal"/>
+      <w:lvlText w:val="%7."/>
+      <w:lvlJc w:val="left"/>
+      <w:pPr>
+        <w:ind w:left="5040" w:hanging="360"/>
+      </w:pPr>
+    </w:lvl>
+    <w:lvl w:ilvl="7" w:tplc="04220019" w:tentative="1">
+      <w:start w:val="1"/>
+      <w:numFmt w:val="lowerLetter"/>
+      <w:lvlText w:val="%8."/>
+      <w:lvlJc w:val="left"/>
+      <w:pPr>
+        <w:ind w:left="5760" w:hanging="360"/>
+      </w:pPr>
+    </w:lvl>
+    <w:lvl w:ilvl="8" w:tplc="0422001B" w:tentative="1">
+      <w:start w:val="1"/>
+      <w:numFmt w:val="lowerRoman"/>
+      <w:lvlText w:val="%9."/>
+      <w:lvlJc w:val="right"/>
+      <w:pPr>
+        <w:ind w:left="6480" w:hanging="180"/>
+      </w:pPr>
+    </w:lvl>
+  </w:abstractNum>
+  <w:abstractNum w:abstractNumId="1" w15:restartNumberingAfterBreak="0">
     <w:nsid w:val="11C9007D"/>
     <w:multiLevelType w:val="hybridMultilevel"/>
     <w:tmpl w:val="AC9EDA72"/>
@@ -1724,7 +2070,93 @@
       </w:pPr>
     </w:lvl>
   </w:abstractNum>
-  <w:abstractNum w:abstractNumId="1" w15:restartNumberingAfterBreak="0">
+  <w:abstractNum w:abstractNumId="2" w15:restartNumberingAfterBreak="0">
+    <w:nsid w:val="1354274B"/>
+    <w:multiLevelType w:val="hybridMultilevel"/>
+    <w:tmpl w:val="274CD7DE"/>
+    <w:lvl w:ilvl="0" w:tplc="0422000F">
+      <w:start w:val="1"/>
+      <w:numFmt w:val="decimal"/>
+      <w:lvlText w:val="%1."/>
+      <w:lvlJc w:val="left"/>
+      <w:pPr>
+        <w:ind w:left="1440" w:hanging="360"/>
+      </w:pPr>
+    </w:lvl>
+    <w:lvl w:ilvl="1" w:tplc="04220019" w:tentative="1">
+      <w:start w:val="1"/>
+      <w:numFmt w:val="lowerLetter"/>
+      <w:lvlText w:val="%2."/>
+      <w:lvlJc w:val="left"/>
+      <w:pPr>
+        <w:ind w:left="2160" w:hanging="360"/>
+      </w:pPr>
+    </w:lvl>
+    <w:lvl w:ilvl="2" w:tplc="0422001B" w:tentative="1">
+      <w:start w:val="1"/>
+      <w:numFmt w:val="lowerRoman"/>
+      <w:lvlText w:val="%3."/>
+      <w:lvlJc w:val="right"/>
+      <w:pPr>
+        <w:ind w:left="2880" w:hanging="180"/>
+      </w:pPr>
+    </w:lvl>
+    <w:lvl w:ilvl="3" w:tplc="0422000F" w:tentative="1">
+      <w:start w:val="1"/>
+      <w:numFmt w:val="decimal"/>
+      <w:lvlText w:val="%4."/>
+      <w:lvlJc w:val="left"/>
+      <w:pPr>
+        <w:ind w:left="3600" w:hanging="360"/>
+      </w:pPr>
+    </w:lvl>
+    <w:lvl w:ilvl="4" w:tplc="04220019" w:tentative="1">
+      <w:start w:val="1"/>
+      <w:numFmt w:val="lowerLetter"/>
+      <w:lvlText w:val="%5."/>
+      <w:lvlJc w:val="left"/>
+      <w:pPr>
+        <w:ind w:left="4320" w:hanging="360"/>
+      </w:pPr>
+    </w:lvl>
+    <w:lvl w:ilvl="5" w:tplc="0422001B" w:tentative="1">
+      <w:start w:val="1"/>
+      <w:numFmt w:val="lowerRoman"/>
+      <w:lvlText w:val="%6."/>
+      <w:lvlJc w:val="right"/>
+      <w:pPr>
+        <w:ind w:left="5040" w:hanging="180"/>
+      </w:pPr>
+    </w:lvl>
+    <w:lvl w:ilvl="6" w:tplc="0422000F" w:tentative="1">
+      <w:start w:val="1"/>
+      <w:numFmt w:val="decimal"/>
+      <w:lvlText w:val="%7."/>
+      <w:lvlJc w:val="left"/>
+      <w:pPr>
+        <w:ind w:left="5760" w:hanging="360"/>
+      </w:pPr>
+    </w:lvl>
+    <w:lvl w:ilvl="7" w:tplc="04220019" w:tentative="1">
+      <w:start w:val="1"/>
+      <w:numFmt w:val="lowerLetter"/>
+      <w:lvlText w:val="%8."/>
+      <w:lvlJc w:val="left"/>
+      <w:pPr>
+        <w:ind w:left="6480" w:hanging="360"/>
+      </w:pPr>
+    </w:lvl>
+    <w:lvl w:ilvl="8" w:tplc="0422001B" w:tentative="1">
+      <w:start w:val="1"/>
+      <w:numFmt w:val="lowerRoman"/>
+      <w:lvlText w:val="%9."/>
+      <w:lvlJc w:val="right"/>
+      <w:pPr>
+        <w:ind w:left="7200" w:hanging="180"/>
+      </w:pPr>
+    </w:lvl>
+  </w:abstractNum>
+  <w:abstractNum w:abstractNumId="3" w15:restartNumberingAfterBreak="0">
     <w:nsid w:val="1ECC34F9"/>
     <w:multiLevelType w:val="hybridMultilevel"/>
     <w:tmpl w:val="D960B796"/>
@@ -1813,7 +2245,93 @@
       </w:pPr>
     </w:lvl>
   </w:abstractNum>
-  <w:abstractNum w:abstractNumId="2" w15:restartNumberingAfterBreak="0">
+  <w:abstractNum w:abstractNumId="4" w15:restartNumberingAfterBreak="0">
+    <w:nsid w:val="3094655E"/>
+    <w:multiLevelType w:val="hybridMultilevel"/>
+    <w:tmpl w:val="4B72A53C"/>
+    <w:lvl w:ilvl="0" w:tplc="0422000F">
+      <w:start w:val="1"/>
+      <w:numFmt w:val="decimal"/>
+      <w:lvlText w:val="%1."/>
+      <w:lvlJc w:val="left"/>
+      <w:pPr>
+        <w:ind w:left="1440" w:hanging="360"/>
+      </w:pPr>
+    </w:lvl>
+    <w:lvl w:ilvl="1" w:tplc="04220019" w:tentative="1">
+      <w:start w:val="1"/>
+      <w:numFmt w:val="lowerLetter"/>
+      <w:lvlText w:val="%2."/>
+      <w:lvlJc w:val="left"/>
+      <w:pPr>
+        <w:ind w:left="2160" w:hanging="360"/>
+      </w:pPr>
+    </w:lvl>
+    <w:lvl w:ilvl="2" w:tplc="0422001B" w:tentative="1">
+      <w:start w:val="1"/>
+      <w:numFmt w:val="lowerRoman"/>
+      <w:lvlText w:val="%3."/>
+      <w:lvlJc w:val="right"/>
+      <w:pPr>
+        <w:ind w:left="2880" w:hanging="180"/>
+      </w:pPr>
+    </w:lvl>
+    <w:lvl w:ilvl="3" w:tplc="0422000F" w:tentative="1">
+      <w:start w:val="1"/>
+      <w:numFmt w:val="decimal"/>
+      <w:lvlText w:val="%4."/>
+      <w:lvlJc w:val="left"/>
+      <w:pPr>
+        <w:ind w:left="3600" w:hanging="360"/>
+      </w:pPr>
+    </w:lvl>
+    <w:lvl w:ilvl="4" w:tplc="04220019" w:tentative="1">
+      <w:start w:val="1"/>
+      <w:numFmt w:val="lowerLetter"/>
+      <w:lvlText w:val="%5."/>
+      <w:lvlJc w:val="left"/>
+      <w:pPr>
+        <w:ind w:left="4320" w:hanging="360"/>
+      </w:pPr>
+    </w:lvl>
+    <w:lvl w:ilvl="5" w:tplc="0422001B" w:tentative="1">
+      <w:start w:val="1"/>
+      <w:numFmt w:val="lowerRoman"/>
+      <w:lvlText w:val="%6."/>
+      <w:lvlJc w:val="right"/>
+      <w:pPr>
+        <w:ind w:left="5040" w:hanging="180"/>
+      </w:pPr>
+    </w:lvl>
+    <w:lvl w:ilvl="6" w:tplc="0422000F" w:tentative="1">
+      <w:start w:val="1"/>
+      <w:numFmt w:val="decimal"/>
+      <w:lvlText w:val="%7."/>
+      <w:lvlJc w:val="left"/>
+      <w:pPr>
+        <w:ind w:left="5760" w:hanging="360"/>
+      </w:pPr>
+    </w:lvl>
+    <w:lvl w:ilvl="7" w:tplc="04220019" w:tentative="1">
+      <w:start w:val="1"/>
+      <w:numFmt w:val="lowerLetter"/>
+      <w:lvlText w:val="%8."/>
+      <w:lvlJc w:val="left"/>
+      <w:pPr>
+        <w:ind w:left="6480" w:hanging="360"/>
+      </w:pPr>
+    </w:lvl>
+    <w:lvl w:ilvl="8" w:tplc="0422001B" w:tentative="1">
+      <w:start w:val="1"/>
+      <w:numFmt w:val="lowerRoman"/>
+      <w:lvlText w:val="%9."/>
+      <w:lvlJc w:val="right"/>
+      <w:pPr>
+        <w:ind w:left="7200" w:hanging="180"/>
+      </w:pPr>
+    </w:lvl>
+  </w:abstractNum>
+  <w:abstractNum w:abstractNumId="5" w15:restartNumberingAfterBreak="0">
     <w:nsid w:val="54981BB9"/>
     <w:multiLevelType w:val="hybridMultilevel"/>
     <w:tmpl w:val="D4265842"/>
@@ -1902,7 +2420,7 @@
       </w:pPr>
     </w:lvl>
   </w:abstractNum>
-  <w:abstractNum w:abstractNumId="3" w15:restartNumberingAfterBreak="0">
+  <w:abstractNum w:abstractNumId="6" w15:restartNumberingAfterBreak="0">
     <w:nsid w:val="6C827BE4"/>
     <w:multiLevelType w:val="hybridMultilevel"/>
     <w:tmpl w:val="5EF65BE0"/>
@@ -1992,16 +2510,25 @@
     </w:lvl>
   </w:abstractNum>
   <w:num w:numId="1" w16cid:durableId="1266764977">
+    <w:abstractNumId w:val="1"/>
+  </w:num>
+  <w:num w:numId="2" w16cid:durableId="593131545">
+    <w:abstractNumId w:val="5"/>
+  </w:num>
+  <w:num w:numId="3" w16cid:durableId="114760157">
+    <w:abstractNumId w:val="6"/>
+  </w:num>
+  <w:num w:numId="4" w16cid:durableId="1447651485">
+    <w:abstractNumId w:val="3"/>
+  </w:num>
+  <w:num w:numId="5" w16cid:durableId="578443183">
     <w:abstractNumId w:val="0"/>
   </w:num>
-  <w:num w:numId="2" w16cid:durableId="593131545">
+  <w:num w:numId="6" w16cid:durableId="2087602808">
     <w:abstractNumId w:val="2"/>
   </w:num>
-  <w:num w:numId="3" w16cid:durableId="114760157">
-    <w:abstractNumId w:val="3"/>
-  </w:num>
-  <w:num w:numId="4" w16cid:durableId="1447651485">
-    <w:abstractNumId w:val="1"/>
+  <w:num w:numId="7" w16cid:durableId="810445224">
+    <w:abstractNumId w:val="4"/>
   </w:num>
 </w:numbering>
 </file>

</xml_diff>